<commit_message>
update resume - remove email link
</commit_message>
<xml_diff>
--- a/ben-pister.WebUI/Doc_Resources/Ben Pister's Resume.docx
+++ b/ben-pister.WebUI/Doc_Resources/Ben Pister's Resume.docx
@@ -30,16 +30,15 @@
           <w:szCs w:val="24"/>
         </w:rPr>
       </w:pPr>
-      <w:hyperlink r:id="rId6" w:history="1">
-        <w:r>
-          <w:rPr>
-            <w:rStyle w:val="Hyperlink"/>
-            <w:sz w:val="24"/>
-            <w:szCs w:val="24"/>
-          </w:rPr>
-          <w:t>ben.pister@gmail.com</w:t>
-        </w:r>
-      </w:hyperlink>
+      <w:r>
+        <w:rPr>
+          <w:sz w:val="24"/>
+          <w:szCs w:val="24"/>
+        </w:rPr>
+        <w:t>ben.pister@gmail.com</w:t>
+      </w:r>
+      <w:bookmarkStart w:id="0" w:name="_GoBack"/>
+      <w:bookmarkEnd w:id="0"/>
     </w:p>
     <w:p>
       <w:pPr>
@@ -50,7 +49,7 @@
           <w:szCs w:val="24"/>
         </w:rPr>
       </w:pPr>
-      <w:hyperlink r:id="rId7" w:tgtFrame="_blank" w:history="1">
+      <w:hyperlink r:id="rId6" w:tgtFrame="_blank" w:history="1">
         <w:r>
           <w:rPr>
             <w:rStyle w:val="Hyperlink"/>
@@ -1157,8 +1156,6 @@
         </w:rPr>
         <w:t>GPA: 3.127</w:t>
       </w:r>
-      <w:bookmarkStart w:id="0" w:name="_GoBack"/>
-      <w:bookmarkEnd w:id="0"/>
     </w:p>
     <w:sectPr>
       <w:type w:val="continuous"/>
@@ -3566,7 +3563,7 @@
 </file>
 
 <file path=customXml/itemProps1.xml><?xml version="1.0" encoding="utf-8"?>
-<ds:datastoreItem xmlns:ds="http://schemas.openxmlformats.org/officeDocument/2006/customXml" ds:itemID="{3416EB23-6CC4-48AD-909F-AC5C0E7BE038}">
+<ds:datastoreItem xmlns:ds="http://schemas.openxmlformats.org/officeDocument/2006/customXml" ds:itemID="{CF9DCF73-2BC4-45E8-B2C1-7B7C93A0F9CE}">
   <ds:schemaRefs>
     <ds:schemaRef ds:uri="http://schemas.openxmlformats.org/officeDocument/2006/bibliography"/>
   </ds:schemaRefs>

</xml_diff>

<commit_message>
Several changes: arithmetic page, resume addition
</commit_message>
<xml_diff>
--- a/ben-pister.WebUI/Doc_Resources/Ben Pister's Resume.docx
+++ b/ben-pister.WebUI/Doc_Resources/Ben Pister's Resume.docx
@@ -37,8 +37,6 @@
         </w:rPr>
         <w:t>ben.pister@gmail.com</w:t>
       </w:r>
-      <w:bookmarkStart w:id="0" w:name="_GoBack"/>
-      <w:bookmarkEnd w:id="0"/>
     </w:p>
     <w:p>
       <w:pPr>
@@ -171,6 +169,15 @@
         </w:rPr>
         <w:t>h experience in</w:t>
       </w:r>
+      <w:r>
+        <w:rPr>
+          <w:sz w:val="24"/>
+          <w:szCs w:val="24"/>
+        </w:rPr>
+        <w:t xml:space="preserve"> WPF,</w:t>
+      </w:r>
+      <w:bookmarkStart w:id="0" w:name="_GoBack"/>
+      <w:bookmarkEnd w:id="0"/>
       <w:r>
         <w:rPr>
           <w:sz w:val="24"/>
@@ -3563,7 +3570,7 @@
 </file>
 
 <file path=customXml/itemProps1.xml><?xml version="1.0" encoding="utf-8"?>
-<ds:datastoreItem xmlns:ds="http://schemas.openxmlformats.org/officeDocument/2006/customXml" ds:itemID="{CF9DCF73-2BC4-45E8-B2C1-7B7C93A0F9CE}">
+<ds:datastoreItem xmlns:ds="http://schemas.openxmlformats.org/officeDocument/2006/customXml" ds:itemID="{380F2E82-288F-4C13-A7FC-4338ED10FB8C}">
   <ds:schemaRefs>
     <ds:schemaRef ds:uri="http://schemas.openxmlformats.org/officeDocument/2006/bibliography"/>
   </ds:schemaRefs>

</xml_diff>

<commit_message>
Major changes for new Arithmetic Game, lots of added resources, expecially images
</commit_message>
<xml_diff>
--- a/ben-pister.WebUI/Doc_Resources/Ben Pister's Resume.docx
+++ b/ben-pister.WebUI/Doc_Resources/Ben Pister's Resume.docx
@@ -32,10 +32,33 @@
       </w:pPr>
       <w:r>
         <w:rPr>
-          <w:sz w:val="24"/>
-          <w:szCs w:val="24"/>
-        </w:rPr>
-        <w:t>ben.pister@gmail.com</w:t>
+          <w:b/>
+          <w:sz w:val="24"/>
+          <w:szCs w:val="24"/>
+        </w:rPr>
+        <w:t>A</w:t>
+      </w:r>
+      <w:r>
+        <w:rPr>
+          <w:sz w:val="24"/>
+          <w:szCs w:val="24"/>
+        </w:rPr>
+        <w:t xml:space="preserve">: 221 Haas Lane, Sellersburg, IN 47172   </w:t>
+      </w:r>
+      <w:r>
+        <w:rPr>
+          <w:b/>
+          <w:sz w:val="24"/>
+          <w:szCs w:val="24"/>
+        </w:rPr>
+        <w:t>P</w:t>
+      </w:r>
+      <w:r>
+        <w:rPr>
+          <w:sz w:val="24"/>
+          <w:szCs w:val="24"/>
+        </w:rPr>
+        <w:t>: (812)987-6737</w:t>
       </w:r>
     </w:p>
     <w:p>
@@ -47,16 +70,138 @@
           <w:szCs w:val="24"/>
         </w:rPr>
       </w:pPr>
-      <w:hyperlink r:id="rId6" w:tgtFrame="_blank" w:history="1">
+      <w:r>
+        <w:rPr>
+          <w:b/>
+          <w:color w:val="000000" w:themeColor="text1"/>
+          <w:sz w:val="24"/>
+          <w:szCs w:val="24"/>
+        </w:rPr>
+        <w:t>Email</w:t>
+      </w:r>
+      <w:r>
+        <w:rPr>
+          <w:color w:val="000000" w:themeColor="text1"/>
+          <w:sz w:val="24"/>
+          <w:szCs w:val="24"/>
+        </w:rPr>
+        <w:t xml:space="preserve">: </w:t>
+      </w:r>
+      <w:hyperlink r:id="rId6" w:history="1">
+        <w:r>
+          <w:rPr>
+            <w:rStyle w:val="Hyperlink"/>
+            <w:color w:val="000000" w:themeColor="text1"/>
+            <w:sz w:val="24"/>
+            <w:szCs w:val="24"/>
+            <w:u w:val="none"/>
+          </w:rPr>
+          <w:t>ben.pister@gmail.com</w:t>
+        </w:r>
+      </w:hyperlink>
+      <w:r>
+        <w:rPr>
+          <w:color w:val="000000" w:themeColor="text1"/>
+          <w:sz w:val="24"/>
+          <w:szCs w:val="24"/>
+        </w:rPr>
+        <w:t xml:space="preserve"> </w:t>
+      </w:r>
+      <w:r>
+        <w:rPr>
+          <w:sz w:val="24"/>
+          <w:szCs w:val="24"/>
+        </w:rPr>
+        <w:t xml:space="preserve"> </w:t>
+      </w:r>
+      <w:r>
+        <w:rPr>
+          <w:b/>
+          <w:sz w:val="24"/>
+          <w:szCs w:val="24"/>
+        </w:rPr>
+        <w:t>Personal Site</w:t>
+      </w:r>
+      <w:r>
+        <w:rPr>
+          <w:sz w:val="24"/>
+          <w:szCs w:val="24"/>
+        </w:rPr>
+        <w:t xml:space="preserve">: </w:t>
+      </w:r>
+      <w:hyperlink r:id="rId7" w:history="1">
         <w:r>
           <w:rPr>
             <w:rStyle w:val="Hyperlink"/>
             <w:sz w:val="24"/>
             <w:szCs w:val="24"/>
           </w:rPr>
-          <w:t>LinkedIn</w:t>
+          <w:t>benpi</w:t>
+        </w:r>
+        <w:r>
+          <w:rPr>
+            <w:rStyle w:val="Hyperlink"/>
+            <w:sz w:val="24"/>
+            <w:szCs w:val="24"/>
+          </w:rPr>
+          <w:t>s</w:t>
+        </w:r>
+        <w:r>
+          <w:rPr>
+            <w:rStyle w:val="Hyperlink"/>
+            <w:sz w:val="24"/>
+            <w:szCs w:val="24"/>
+          </w:rPr>
+          <w:t>ter.com</w:t>
         </w:r>
       </w:hyperlink>
+      <w:bookmarkStart w:id="0" w:name="_GoBack"/>
+      <w:bookmarkEnd w:id="0"/>
+    </w:p>
+    <w:p>
+      <w:pPr>
+        <w:spacing w:after="0" w:line="240" w:lineRule="auto"/>
+        <w:jc w:val="center"/>
+        <w:rPr>
+          <w:sz w:val="24"/>
+          <w:szCs w:val="24"/>
+        </w:rPr>
+      </w:pPr>
+      <w:hyperlink r:id="rId8" w:tgtFrame="_blank" w:history="1">
+        <w:r>
+          <w:rPr>
+            <w:rStyle w:val="Hyperlink"/>
+            <w:sz w:val="24"/>
+            <w:szCs w:val="24"/>
+          </w:rPr>
+          <w:t>Link</w:t>
+        </w:r>
+        <w:r>
+          <w:rPr>
+            <w:rStyle w:val="Hyperlink"/>
+            <w:sz w:val="24"/>
+            <w:szCs w:val="24"/>
+          </w:rPr>
+          <w:t>e</w:t>
+        </w:r>
+        <w:r>
+          <w:rPr>
+            <w:rStyle w:val="Hyperlink"/>
+            <w:sz w:val="24"/>
+            <w:szCs w:val="24"/>
+          </w:rPr>
+          <w:t>dIn</w:t>
+        </w:r>
+      </w:hyperlink>
+      <w:r>
+        <w:rPr>
+          <w:rStyle w:val="Hyperlink"/>
+          <w:sz w:val="24"/>
+          <w:szCs w:val="24"/>
+          <w:u w:val="none"/>
+        </w:rPr>
+        <w:t xml:space="preserve">   </w:t>
+      </w:r>
     </w:p>
     <w:p>
       <w:pPr>
@@ -176,8 +321,6 @@
         </w:rPr>
         <w:t xml:space="preserve"> WPF,</w:t>
       </w:r>
-      <w:bookmarkStart w:id="0" w:name="_GoBack"/>
-      <w:bookmarkEnd w:id="0"/>
       <w:r>
         <w:rPr>
           <w:sz w:val="24"/>
@@ -442,7 +585,28 @@
           <w:sz w:val="24"/>
           <w:szCs w:val="24"/>
         </w:rPr>
-        <w:t>Experience with Kali Linux security tools</w:t>
+        <w:t>Experienc</w:t>
+      </w:r>
+      <w:r>
+        <w:rPr>
+          <w:sz w:val="24"/>
+          <w:szCs w:val="24"/>
+        </w:rPr>
+        <w:t xml:space="preserve">e with Kali Linux </w:t>
+      </w:r>
+      <w:r>
+        <w:rPr>
+          <w:sz w:val="24"/>
+          <w:szCs w:val="24"/>
+        </w:rPr>
+        <w:t xml:space="preserve">security </w:t>
+      </w:r>
+      <w:r>
+        <w:rPr>
+          <w:sz w:val="24"/>
+          <w:szCs w:val="24"/>
+        </w:rPr>
+        <w:t>tools</w:t>
       </w:r>
     </w:p>
     <w:p>
@@ -634,41 +798,91 @@
       <w:pPr>
         <w:spacing w:after="0" w:line="240" w:lineRule="auto"/>
         <w:rPr>
+          <w:sz w:val="24"/>
+          <w:szCs w:val="24"/>
+        </w:rPr>
+      </w:pPr>
+      <w:r>
+        <w:rPr>
           <w:b/>
           <w:sz w:val="28"/>
-          <w:szCs w:val="24"/>
-        </w:rPr>
-      </w:pPr>
-    </w:p>
-    <w:p>
-      <w:pPr>
-        <w:spacing w:after="0" w:line="240" w:lineRule="auto"/>
-        <w:rPr>
-          <w:b/>
-          <w:sz w:val="28"/>
-          <w:szCs w:val="24"/>
-        </w:rPr>
-      </w:pPr>
-    </w:p>
-    <w:p>
-      <w:pPr>
-        <w:spacing w:after="0" w:line="240" w:lineRule="auto"/>
-        <w:rPr>
-          <w:b/>
-          <w:sz w:val="28"/>
-          <w:szCs w:val="24"/>
-        </w:rPr>
-      </w:pPr>
-    </w:p>
-    <w:p>
-      <w:pPr>
-        <w:spacing w:after="0" w:line="240" w:lineRule="auto"/>
-        <w:rPr>
-          <w:b/>
-          <w:sz w:val="28"/>
-          <w:szCs w:val="24"/>
-        </w:rPr>
-      </w:pPr>
+          <w:szCs w:val="28"/>
+        </w:rPr>
+        <w:t xml:space="preserve">Education - </w:t>
+      </w:r>
+      <w:r>
+        <w:rPr>
+          <w:sz w:val="24"/>
+          <w:szCs w:val="24"/>
+        </w:rPr>
+        <w:t>Indiana University Southeast</w:t>
+      </w:r>
+    </w:p>
+    <w:p>
+      <w:pPr>
+        <w:pStyle w:val="ListParagraph"/>
+        <w:numPr>
+          <w:ilvl w:val="0"/>
+          <w:numId w:val="1"/>
+        </w:numPr>
+        <w:spacing w:after="0" w:line="240" w:lineRule="auto"/>
+        <w:rPr>
+          <w:sz w:val="24"/>
+          <w:szCs w:val="24"/>
+        </w:rPr>
+      </w:pPr>
+      <w:r>
+        <w:rPr>
+          <w:sz w:val="24"/>
+          <w:szCs w:val="24"/>
+        </w:rPr>
+        <w:t>Bachelors – Computer Science</w:t>
+      </w:r>
+    </w:p>
+    <w:p>
+      <w:pPr>
+        <w:pStyle w:val="ListParagraph"/>
+        <w:spacing w:after="0" w:line="240" w:lineRule="auto"/>
+        <w:rPr>
+          <w:sz w:val="24"/>
+          <w:szCs w:val="24"/>
+        </w:rPr>
+      </w:pPr>
+      <w:r>
+        <w:rPr>
+          <w:sz w:val="24"/>
+          <w:szCs w:val="24"/>
+        </w:rPr>
+        <w:t>(Projected Graduation Spring 2018)</w:t>
+      </w:r>
+    </w:p>
+    <w:p>
+      <w:pPr>
+        <w:pStyle w:val="ListParagraph"/>
+        <w:numPr>
+          <w:ilvl w:val="0"/>
+          <w:numId w:val="1"/>
+        </w:numPr>
+        <w:spacing w:after="0" w:line="240" w:lineRule="auto"/>
+        <w:rPr>
+          <w:sz w:val="24"/>
+          <w:szCs w:val="24"/>
+        </w:rPr>
+      </w:pPr>
+      <w:r>
+        <w:rPr>
+          <w:sz w:val="24"/>
+          <w:szCs w:val="24"/>
+        </w:rPr>
+        <w:t xml:space="preserve">GPA: </w:t>
+      </w:r>
+      <w:r>
+        <w:rPr>
+          <w:sz w:val="24"/>
+          <w:szCs w:val="24"/>
+        </w:rPr>
+        <w:t>3.145</w:t>
+      </w:r>
     </w:p>
     <w:p>
       <w:pPr>
@@ -1087,81 +1301,52 @@
     </w:p>
     <w:p>
       <w:pPr>
-        <w:spacing w:after="0" w:line="240" w:lineRule="auto"/>
-        <w:rPr>
-          <w:sz w:val="24"/>
-          <w:szCs w:val="24"/>
-        </w:rPr>
-      </w:pPr>
-      <w:r>
+        <w:pStyle w:val="ListParagraph"/>
+        <w:numPr>
+          <w:ilvl w:val="0"/>
+          <w:numId w:val="8"/>
+        </w:numPr>
+        <w:spacing w:after="0" w:line="240" w:lineRule="auto"/>
         <w:rPr>
           <w:b/>
           <w:sz w:val="28"/>
           <w:szCs w:val="28"/>
         </w:rPr>
-        <w:t xml:space="preserve">Education - </w:t>
-      </w:r>
-      <w:r>
-        <w:rPr>
-          <w:sz w:val="24"/>
-          <w:szCs w:val="24"/>
-        </w:rPr>
-        <w:t>Indiana University Southeast</w:t>
-      </w:r>
-    </w:p>
-    <w:p>
-      <w:pPr>
-        <w:pStyle w:val="ListParagraph"/>
-        <w:numPr>
-          <w:ilvl w:val="0"/>
-          <w:numId w:val="1"/>
-        </w:numPr>
-        <w:spacing w:after="0" w:line="240" w:lineRule="auto"/>
-        <w:rPr>
-          <w:sz w:val="24"/>
-          <w:szCs w:val="24"/>
-        </w:rPr>
-      </w:pPr>
-      <w:r>
-        <w:rPr>
-          <w:sz w:val="24"/>
-          <w:szCs w:val="24"/>
-        </w:rPr>
-        <w:t>Bachelors – Computer Science</w:t>
-      </w:r>
-    </w:p>
-    <w:p>
-      <w:pPr>
-        <w:pStyle w:val="ListParagraph"/>
-        <w:spacing w:after="0" w:line="240" w:lineRule="auto"/>
-        <w:rPr>
-          <w:sz w:val="24"/>
-          <w:szCs w:val="24"/>
-        </w:rPr>
-      </w:pPr>
-      <w:r>
-        <w:rPr>
-          <w:sz w:val="24"/>
-          <w:szCs w:val="24"/>
-        </w:rPr>
-        <w:t>(Projected Graduation Spring 2018)</w:t>
-      </w:r>
-    </w:p>
-    <w:p>
-      <w:pPr>
-        <w:pStyle w:val="ListParagraph"/>
-        <w:spacing w:after="0" w:line="240" w:lineRule="auto"/>
-        <w:rPr>
-          <w:sz w:val="24"/>
-          <w:szCs w:val="24"/>
-        </w:rPr>
-      </w:pPr>
-      <w:r>
-        <w:rPr>
-          <w:sz w:val="24"/>
-          <w:szCs w:val="24"/>
-        </w:rPr>
-        <w:t>GPA: 3.127</w:t>
+      </w:pPr>
+      <w:r>
+        <w:rPr>
+          <w:sz w:val="24"/>
+          <w:szCs w:val="24"/>
+        </w:rPr>
+        <w:t xml:space="preserve">Gave occasional feedback to </w:t>
+      </w:r>
+      <w:r>
+        <w:rPr>
+          <w:sz w:val="24"/>
+          <w:szCs w:val="24"/>
+        </w:rPr>
+        <w:t xml:space="preserve">software </w:t>
+      </w:r>
+      <w:r>
+        <w:rPr>
+          <w:sz w:val="24"/>
+          <w:szCs w:val="24"/>
+        </w:rPr>
+        <w:t>syst</w:t>
+      </w:r>
+      <w:r>
+        <w:rPr>
+          <w:sz w:val="24"/>
+          <w:szCs w:val="24"/>
+        </w:rPr>
+        <w:t>em</w:t>
+      </w:r>
+      <w:r>
+        <w:rPr>
+          <w:sz w:val="24"/>
+          <w:szCs w:val="24"/>
+        </w:rPr>
+        <w:t xml:space="preserve"> developers.</w:t>
       </w:r>
     </w:p>
     <w:sectPr>
@@ -2442,7 +2627,7 @@
   <w:abstractNum w:abstractNumId="10" w15:restartNumberingAfterBreak="0">
     <w:nsid w:val="52A41796"/>
     <w:multiLevelType w:val="hybridMultilevel"/>
-    <w:tmpl w:val="0A604BFE"/>
+    <w:tmpl w:val="F82EBFC8"/>
     <w:lvl w:ilvl="0" w:tplc="04090003">
       <w:start w:val="1"/>
       <w:numFmt w:val="bullet"/>
@@ -3570,7 +3755,7 @@
 </file>
 
 <file path=customXml/itemProps1.xml><?xml version="1.0" encoding="utf-8"?>
-<ds:datastoreItem xmlns:ds="http://schemas.openxmlformats.org/officeDocument/2006/customXml" ds:itemID="{380F2E82-288F-4C13-A7FC-4338ED10FB8C}">
+<ds:datastoreItem xmlns:ds="http://schemas.openxmlformats.org/officeDocument/2006/customXml" ds:itemID="{B1565C4C-BB80-46E0-AF15-4DE6B3429B33}">
   <ds:schemaRefs>
     <ds:schemaRef ds:uri="http://schemas.openxmlformats.org/officeDocument/2006/bibliography"/>
   </ds:schemaRefs>

</xml_diff>